<commit_message>
Add documentation, fix sql
</commit_message>
<xml_diff>
--- a/docs/M306-AP15a-Peters-170918-aufgabenprotokoll.docx
+++ b/docs/M306-AP15a-Peters-170918-aufgabenprotokoll.docx
@@ -127,31 +127,53 @@
           <w:tcPr>
             <w:tcW w:w="1933" w:type="dxa"/>
           </w:tcPr>
-          <w:p/>
+          <w:p>
+            <w:r>
+              <w:t>Notizerstellung</w:t>
+            </w:r>
+          </w:p>
         </w:tc>
         <w:tc>
           <w:tcPr>
             <w:tcW w:w="1791" w:type="dxa"/>
           </w:tcPr>
-          <w:p/>
+          <w:p>
+            <w:r>
+              <w:t>Notizen können dynamisch erstellt werden.</w:t>
+            </w:r>
+          </w:p>
         </w:tc>
         <w:tc>
           <w:tcPr>
             <w:tcW w:w="1761" w:type="dxa"/>
           </w:tcPr>
-          <w:p/>
+          <w:p>
+            <w:r>
+              <w:t>Komplett implementiert</w:t>
+            </w:r>
+          </w:p>
         </w:tc>
         <w:tc>
           <w:tcPr>
             <w:tcW w:w="1887" w:type="dxa"/>
           </w:tcPr>
-          <w:p/>
+          <w:p>
+            <w:r>
+              <w:t>30.10.2017</w:t>
+            </w:r>
+          </w:p>
         </w:tc>
         <w:tc>
           <w:tcPr>
             <w:tcW w:w="1690" w:type="dxa"/>
           </w:tcPr>
-          <w:p/>
+          <w:p>
+            <w:proofErr w:type="spellStart"/>
+            <w:r>
+              <w:t>D.Peters</w:t>
+            </w:r>
+            <w:proofErr w:type="spellEnd"/>
+          </w:p>
         </w:tc>
       </w:tr>
       <w:tr>
@@ -159,28 +181,37 @@
           <w:tcPr>
             <w:tcW w:w="1933" w:type="dxa"/>
           </w:tcPr>
+          <w:p>
+            <w:r>
+              <w:t>Datenbank ERD erstellen</w:t>
+            </w:r>
+          </w:p>
+        </w:tc>
+        <w:tc>
+          <w:tcPr>
+            <w:tcW w:w="1791" w:type="dxa"/>
+          </w:tcPr>
           <w:p/>
         </w:tc>
         <w:tc>
           <w:tcPr>
-            <w:tcW w:w="1791" w:type="dxa"/>
-          </w:tcPr>
-          <w:p/>
-        </w:tc>
-        <w:tc>
-          <w:tcPr>
             <w:tcW w:w="1761" w:type="dxa"/>
           </w:tcPr>
           <w:p>
-            <w:bookmarkStart w:id="0" w:name="_GoBack"/>
-            <w:bookmarkEnd w:id="0"/>
+            <w:r>
+              <w:t>Fertig</w:t>
+            </w:r>
           </w:p>
         </w:tc>
         <w:tc>
           <w:tcPr>
             <w:tcW w:w="1887" w:type="dxa"/>
           </w:tcPr>
-          <w:p/>
+          <w:p>
+            <w:r>
+              <w:t>30.10.2017</w:t>
+            </w:r>
+          </w:p>
         </w:tc>
         <w:tc>
           <w:tcPr>
@@ -194,57 +225,110 @@
           <w:tcPr>
             <w:tcW w:w="1933" w:type="dxa"/>
           </w:tcPr>
-          <w:p/>
+          <w:p>
+            <w:r>
+              <w:t>User Datenbank erstellen</w:t>
+            </w:r>
+          </w:p>
         </w:tc>
         <w:tc>
           <w:tcPr>
             <w:tcW w:w="1791" w:type="dxa"/>
           </w:tcPr>
-          <w:p/>
+          <w:p>
+            <w:r>
+              <w:t xml:space="preserve">Datenbank soll </w:t>
+            </w:r>
+            <w:proofErr w:type="spellStart"/>
+            <w:r>
+              <w:t>informationen</w:t>
+            </w:r>
+            <w:proofErr w:type="spellEnd"/>
+            <w:r>
+              <w:t xml:space="preserve"> über User und Gruppen beinhalten. Notizen werden Gruppen zugewiesen</w:t>
+            </w:r>
+          </w:p>
         </w:tc>
         <w:tc>
           <w:tcPr>
             <w:tcW w:w="1761" w:type="dxa"/>
           </w:tcPr>
-          <w:p/>
+          <w:p>
+            <w:r>
+              <w:t>Komplett implementiert</w:t>
+            </w:r>
+          </w:p>
         </w:tc>
         <w:tc>
           <w:tcPr>
             <w:tcW w:w="1887" w:type="dxa"/>
           </w:tcPr>
-          <w:p/>
+          <w:p>
+            <w:r>
+              <w:t>30.10.2017</w:t>
+            </w:r>
+          </w:p>
         </w:tc>
         <w:tc>
           <w:tcPr>
             <w:tcW w:w="1690" w:type="dxa"/>
           </w:tcPr>
-          <w:p/>
-        </w:tc>
+          <w:p>
+            <w:proofErr w:type="spellStart"/>
+            <w:r>
+              <w:t>D.Peters</w:t>
+            </w:r>
+            <w:proofErr w:type="spellEnd"/>
+          </w:p>
+        </w:tc>
+        <w:bookmarkStart w:id="0" w:name="_GoBack"/>
+        <w:bookmarkEnd w:id="0"/>
       </w:tr>
       <w:tr>
         <w:tc>
           <w:tcPr>
             <w:tcW w:w="1933" w:type="dxa"/>
           </w:tcPr>
-          <w:p/>
+          <w:p>
+            <w:r>
+              <w:t xml:space="preserve">User </w:t>
+            </w:r>
+            <w:proofErr w:type="spellStart"/>
+            <w:r>
+              <w:t>login</w:t>
+            </w:r>
+            <w:proofErr w:type="spellEnd"/>
+          </w:p>
         </w:tc>
         <w:tc>
           <w:tcPr>
             <w:tcW w:w="1791" w:type="dxa"/>
           </w:tcPr>
-          <w:p/>
+          <w:p>
+            <w:r>
+              <w:t>User können sich einloggen und registrieren.</w:t>
+            </w:r>
+          </w:p>
         </w:tc>
         <w:tc>
           <w:tcPr>
             <w:tcW w:w="1761" w:type="dxa"/>
           </w:tcPr>
-          <w:p/>
+          <w:p>
+            <w:r>
+              <w:t>Nicht vollständig implementiert.</w:t>
+            </w:r>
+          </w:p>
         </w:tc>
         <w:tc>
           <w:tcPr>
             <w:tcW w:w="1887" w:type="dxa"/>
           </w:tcPr>
-          <w:p/>
+          <w:p>
+            <w:r>
+              <w:t>30.10.2017</w:t>
+            </w:r>
+          </w:p>
         </w:tc>
         <w:tc>
           <w:tcPr>
@@ -256,6 +340,7 @@
     </w:tbl>
     <w:p/>
     <w:sectPr>
+      <w:headerReference w:type="default" r:id="rId6"/>
       <w:pgSz w:w="11906" w:h="16838"/>
       <w:pgMar w:top="1417" w:right="1417" w:bottom="1134" w:left="1417" w:header="708" w:footer="708" w:gutter="0"/>
       <w:cols w:space="708"/>
@@ -263,6 +348,179 @@
     </w:sectPr>
   </w:body>
 </w:document>
+</file>
+
+<file path=word/endnotes.xml><?xml version="1.0" encoding="utf-8"?>
+<w:endnotes xmlns:wpc="http://schemas.microsoft.com/office/word/2010/wordprocessingCanvas" xmlns:cx="http://schemas.microsoft.com/office/drawing/2014/chartex" xmlns:cx1="http://schemas.microsoft.com/office/drawing/2015/9/8/chartex" xmlns:cx2="http://schemas.microsoft.com/office/drawing/2015/10/21/chartex" xmlns:cx3="http://schemas.microsoft.com/office/drawing/2016/5/9/chartex" xmlns:cx4="http://schemas.microsoft.com/office/drawing/2016/5/10/chartex" xmlns:cx5="http://schemas.microsoft.com/office/drawing/2016/5/11/chartex" xmlns:cx6="http://schemas.microsoft.com/office/drawing/2016/5/12/chartex" xmlns:cx7="http://schemas.microsoft.com/office/drawing/2016/5/13/chartex" xmlns:cx8="http://schemas.microsoft.com/office/drawing/2016/5/14/chartex" xmlns:mc="http://schemas.openxmlformats.org/markup-compatibility/2006" xmlns:aink="http://schemas.microsoft.com/office/drawing/2016/ink" xmlns:am3d="http://schemas.microsoft.com/office/drawing/2017/model3d" xmlns:o="urn:schemas-microsoft-com:office:office" xmlns:r="http://schemas.openxmlformats.org/officeDocument/2006/relationships" xmlns:m="http://schemas.openxmlformats.org/officeDocument/2006/math" xmlns:v="urn:schemas-microsoft-com:vml" xmlns:wp14="http://schemas.microsoft.com/office/word/2010/wordprocessingDrawing" xmlns:wp="http://schemas.openxmlformats.org/drawingml/2006/wordprocessingDrawing" xmlns:w10="urn:schemas-microsoft-com:office:word" xmlns:w="http://schemas.openxmlformats.org/wordprocessingml/2006/main" xmlns:w14="http://schemas.microsoft.com/office/word/2010/wordml" xmlns:w15="http://schemas.microsoft.com/office/word/2012/wordml" xmlns:w16cid="http://schemas.microsoft.com/office/word/2016/wordml/cid" xmlns:w16se="http://schemas.microsoft.com/office/word/2015/wordml/symex" xmlns:wpg="http://schemas.microsoft.com/office/word/2010/wordprocessingGroup" xmlns:wpi="http://schemas.microsoft.com/office/word/2010/wordprocessingInk" xmlns:wne="http://schemas.microsoft.com/office/word/2006/wordml" xmlns:wps="http://schemas.microsoft.com/office/word/2010/wordprocessingShape" mc:Ignorable="w14 w15 w16se w16cid wp14">
+  <w:endnote w:type="separator" w:id="-1">
+    <w:p>
+      <w:pPr>
+        <w:spacing w:after="0" w:line="240" w:lineRule="auto"/>
+      </w:pPr>
+      <w:r>
+        <w:separator/>
+      </w:r>
+    </w:p>
+  </w:endnote>
+  <w:endnote w:type="continuationSeparator" w:id="0">
+    <w:p>
+      <w:pPr>
+        <w:spacing w:after="0" w:line="240" w:lineRule="auto"/>
+      </w:pPr>
+      <w:r>
+        <w:continuationSeparator/>
+      </w:r>
+    </w:p>
+  </w:endnote>
+</w:endnotes>
+</file>
+
+<file path=word/footnotes.xml><?xml version="1.0" encoding="utf-8"?>
+<w:footnotes xmlns:wpc="http://schemas.microsoft.com/office/word/2010/wordprocessingCanvas" xmlns:cx="http://schemas.microsoft.com/office/drawing/2014/chartex" xmlns:cx1="http://schemas.microsoft.com/office/drawing/2015/9/8/chartex" xmlns:cx2="http://schemas.microsoft.com/office/drawing/2015/10/21/chartex" xmlns:cx3="http://schemas.microsoft.com/office/drawing/2016/5/9/chartex" xmlns:cx4="http://schemas.microsoft.com/office/drawing/2016/5/10/chartex" xmlns:cx5="http://schemas.microsoft.com/office/drawing/2016/5/11/chartex" xmlns:cx6="http://schemas.microsoft.com/office/drawing/2016/5/12/chartex" xmlns:cx7="http://schemas.microsoft.com/office/drawing/2016/5/13/chartex" xmlns:cx8="http://schemas.microsoft.com/office/drawing/2016/5/14/chartex" xmlns:mc="http://schemas.openxmlformats.org/markup-compatibility/2006" xmlns:aink="http://schemas.microsoft.com/office/drawing/2016/ink" xmlns:am3d="http://schemas.microsoft.com/office/drawing/2017/model3d" xmlns:o="urn:schemas-microsoft-com:office:office" xmlns:r="http://schemas.openxmlformats.org/officeDocument/2006/relationships" xmlns:m="http://schemas.openxmlformats.org/officeDocument/2006/math" xmlns:v="urn:schemas-microsoft-com:vml" xmlns:wp14="http://schemas.microsoft.com/office/word/2010/wordprocessingDrawing" xmlns:wp="http://schemas.openxmlformats.org/drawingml/2006/wordprocessingDrawing" xmlns:w10="urn:schemas-microsoft-com:office:word" xmlns:w="http://schemas.openxmlformats.org/wordprocessingml/2006/main" xmlns:w14="http://schemas.microsoft.com/office/word/2010/wordml" xmlns:w15="http://schemas.microsoft.com/office/word/2012/wordml" xmlns:w16cid="http://schemas.microsoft.com/office/word/2016/wordml/cid" xmlns:w16se="http://schemas.microsoft.com/office/word/2015/wordml/symex" xmlns:wpg="http://schemas.microsoft.com/office/word/2010/wordprocessingGroup" xmlns:wpi="http://schemas.microsoft.com/office/word/2010/wordprocessingInk" xmlns:wne="http://schemas.microsoft.com/office/word/2006/wordml" xmlns:wps="http://schemas.microsoft.com/office/word/2010/wordprocessingShape" mc:Ignorable="w14 w15 w16se w16cid wp14">
+  <w:footnote w:type="separator" w:id="-1">
+    <w:p>
+      <w:pPr>
+        <w:spacing w:after="0" w:line="240" w:lineRule="auto"/>
+      </w:pPr>
+      <w:r>
+        <w:separator/>
+      </w:r>
+    </w:p>
+  </w:footnote>
+  <w:footnote w:type="continuationSeparator" w:id="0">
+    <w:p>
+      <w:pPr>
+        <w:spacing w:after="0" w:line="240" w:lineRule="auto"/>
+      </w:pPr>
+      <w:r>
+        <w:continuationSeparator/>
+      </w:r>
+    </w:p>
+  </w:footnote>
+</w:footnotes>
+</file>
+
+<file path=word/header1.xml><?xml version="1.0" encoding="utf-8"?>
+<w:hdr xmlns:wpc="http://schemas.microsoft.com/office/word/2010/wordprocessingCanvas" xmlns:cx="http://schemas.microsoft.com/office/drawing/2014/chartex" xmlns:cx1="http://schemas.microsoft.com/office/drawing/2015/9/8/chartex" xmlns:cx2="http://schemas.microsoft.com/office/drawing/2015/10/21/chartex" xmlns:cx3="http://schemas.microsoft.com/office/drawing/2016/5/9/chartex" xmlns:cx4="http://schemas.microsoft.com/office/drawing/2016/5/10/chartex" xmlns:cx5="http://schemas.microsoft.com/office/drawing/2016/5/11/chartex" xmlns:cx6="http://schemas.microsoft.com/office/drawing/2016/5/12/chartex" xmlns:cx7="http://schemas.microsoft.com/office/drawing/2016/5/13/chartex" xmlns:cx8="http://schemas.microsoft.com/office/drawing/2016/5/14/chartex" xmlns:mc="http://schemas.openxmlformats.org/markup-compatibility/2006" xmlns:aink="http://schemas.microsoft.com/office/drawing/2016/ink" xmlns:am3d="http://schemas.microsoft.com/office/drawing/2017/model3d" xmlns:o="urn:schemas-microsoft-com:office:office" xmlns:r="http://schemas.openxmlformats.org/officeDocument/2006/relationships" xmlns:m="http://schemas.openxmlformats.org/officeDocument/2006/math" xmlns:v="urn:schemas-microsoft-com:vml" xmlns:wp14="http://schemas.microsoft.com/office/word/2010/wordprocessingDrawing" xmlns:wp="http://schemas.openxmlformats.org/drawingml/2006/wordprocessingDrawing" xmlns:w10="urn:schemas-microsoft-com:office:word" xmlns:w="http://schemas.openxmlformats.org/wordprocessingml/2006/main" xmlns:w14="http://schemas.microsoft.com/office/word/2010/wordml" xmlns:w15="http://schemas.microsoft.com/office/word/2012/wordml" xmlns:w16cid="http://schemas.microsoft.com/office/word/2016/wordml/cid" xmlns:w16se="http://schemas.microsoft.com/office/word/2015/wordml/symex" xmlns:wpg="http://schemas.microsoft.com/office/word/2010/wordprocessingGroup" xmlns:wpi="http://schemas.microsoft.com/office/word/2010/wordprocessingInk" xmlns:wne="http://schemas.microsoft.com/office/word/2006/wordml" xmlns:wps="http://schemas.microsoft.com/office/word/2010/wordprocessingShape" mc:Ignorable="w14 w15 w16se w16cid wp14">
+  <w:sdt>
+    <w:sdtPr>
+      <w:id w:val="-1318336367"/>
+      <w:docPartObj>
+        <w:docPartGallery w:val="Page Numbers (Top of Page)"/>
+        <w:docPartUnique/>
+      </w:docPartObj>
+    </w:sdtPr>
+    <w:sdtContent>
+      <w:p>
+        <w:pPr>
+          <w:pStyle w:val="Kopfzeile"/>
+          <w:jc w:val="right"/>
+        </w:pPr>
+        <w:r>
+          <w:rPr>
+            <w:lang w:val="de-DE"/>
+          </w:rPr>
+          <w:t xml:space="preserve">Seite </w:t>
+        </w:r>
+        <w:r>
+          <w:rPr>
+            <w:b/>
+            <w:bCs/>
+            <w:sz w:val="24"/>
+            <w:szCs w:val="24"/>
+          </w:rPr>
+          <w:fldChar w:fldCharType="begin"/>
+        </w:r>
+        <w:r>
+          <w:rPr>
+            <w:b/>
+            <w:bCs/>
+          </w:rPr>
+          <w:instrText>PAGE</w:instrText>
+        </w:r>
+        <w:r>
+          <w:rPr>
+            <w:b/>
+            <w:bCs/>
+            <w:sz w:val="24"/>
+            <w:szCs w:val="24"/>
+          </w:rPr>
+          <w:fldChar w:fldCharType="separate"/>
+        </w:r>
+        <w:r>
+          <w:rPr>
+            <w:b/>
+            <w:bCs/>
+            <w:lang w:val="de-DE"/>
+          </w:rPr>
+          <w:t>2</w:t>
+        </w:r>
+        <w:r>
+          <w:rPr>
+            <w:b/>
+            <w:bCs/>
+            <w:sz w:val="24"/>
+            <w:szCs w:val="24"/>
+          </w:rPr>
+          <w:fldChar w:fldCharType="end"/>
+        </w:r>
+        <w:r>
+          <w:rPr>
+            <w:lang w:val="de-DE"/>
+          </w:rPr>
+          <w:t xml:space="preserve"> von </w:t>
+        </w:r>
+        <w:r>
+          <w:rPr>
+            <w:b/>
+            <w:bCs/>
+            <w:sz w:val="24"/>
+            <w:szCs w:val="24"/>
+          </w:rPr>
+          <w:fldChar w:fldCharType="begin"/>
+        </w:r>
+        <w:r>
+          <w:rPr>
+            <w:b/>
+            <w:bCs/>
+          </w:rPr>
+          <w:instrText>NUMPAGES</w:instrText>
+        </w:r>
+        <w:r>
+          <w:rPr>
+            <w:b/>
+            <w:bCs/>
+            <w:sz w:val="24"/>
+            <w:szCs w:val="24"/>
+          </w:rPr>
+          <w:fldChar w:fldCharType="separate"/>
+        </w:r>
+        <w:r>
+          <w:rPr>
+            <w:b/>
+            <w:bCs/>
+            <w:lang w:val="de-DE"/>
+          </w:rPr>
+          <w:t>2</w:t>
+        </w:r>
+        <w:r>
+          <w:rPr>
+            <w:b/>
+            <w:bCs/>
+            <w:sz w:val="24"/>
+            <w:szCs w:val="24"/>
+          </w:rPr>
+          <w:fldChar w:fldCharType="end"/>
+        </w:r>
+      </w:p>
+    </w:sdtContent>
+  </w:sdt>
+  <w:p>
+    <w:pPr>
+      <w:pStyle w:val="Kopfzeile"/>
+    </w:pPr>
+  </w:p>
+</w:hdr>
 </file>
 
 <file path=word/styles.xml><?xml version="1.0" encoding="utf-8"?>
@@ -743,6 +1001,50 @@
       </w:tblBorders>
     </w:tblPr>
   </w:style>
+  <w:style w:type="paragraph" w:styleId="Kopfzeile">
+    <w:name w:val="header"/>
+    <w:basedOn w:val="Standard"/>
+    <w:link w:val="KopfzeileZchn"/>
+    <w:uiPriority w:val="99"/>
+    <w:unhideWhenUsed/>
+    <w:rsid w:val="002313E5"/>
+    <w:pPr>
+      <w:tabs>
+        <w:tab w:val="center" w:pos="4513"/>
+        <w:tab w:val="right" w:pos="9026"/>
+      </w:tabs>
+      <w:spacing w:after="0" w:line="240" w:lineRule="auto"/>
+    </w:pPr>
+  </w:style>
+  <w:style w:type="character" w:customStyle="1" w:styleId="KopfzeileZchn">
+    <w:name w:val="Kopfzeile Zchn"/>
+    <w:basedOn w:val="Absatz-Standardschriftart"/>
+    <w:link w:val="Kopfzeile"/>
+    <w:uiPriority w:val="99"/>
+    <w:rsid w:val="002313E5"/>
+  </w:style>
+  <w:style w:type="paragraph" w:styleId="Fuzeile">
+    <w:name w:val="footer"/>
+    <w:basedOn w:val="Standard"/>
+    <w:link w:val="FuzeileZchn"/>
+    <w:uiPriority w:val="99"/>
+    <w:unhideWhenUsed/>
+    <w:rsid w:val="002313E5"/>
+    <w:pPr>
+      <w:tabs>
+        <w:tab w:val="center" w:pos="4513"/>
+        <w:tab w:val="right" w:pos="9026"/>
+      </w:tabs>
+      <w:spacing w:after="0" w:line="240" w:lineRule="auto"/>
+    </w:pPr>
+  </w:style>
+  <w:style w:type="character" w:customStyle="1" w:styleId="FuzeileZchn">
+    <w:name w:val="Fußzeile Zchn"/>
+    <w:basedOn w:val="Absatz-Standardschriftart"/>
+    <w:link w:val="Fuzeile"/>
+    <w:uiPriority w:val="99"/>
+    <w:rsid w:val="002313E5"/>
+  </w:style>
 </w:styles>
 </file>
 

</xml_diff>